<commit_message>
NS : battery for emergency generator
</commit_message>
<xml_diff>
--- a/Letters/Old letters/Foreman duty.docx
+++ b/Letters/Old letters/Foreman duty.docx
@@ -986,7 +986,43 @@
           <w:bCs/>
           <w:szCs w:val="22"/>
         </w:rPr>
-        <w:t>Sri K jha, Sr Mgr(E&amp;M)/CHP</w:t>
+        <w:t xml:space="preserve">Sri K </w:t>
+      </w:r>
+      <w:proofErr w:type="spellStart"/>
+      <w:r>
+        <w:rPr>
+          <w:rFonts w:ascii="Daytona" w:hAnsi="Daytona" w:cstheme="minorHAnsi"/>
+          <w:bCs/>
+          <w:szCs w:val="22"/>
+        </w:rPr>
+        <w:t>jha</w:t>
+      </w:r>
+      <w:proofErr w:type="spellEnd"/>
+      <w:r>
+        <w:rPr>
+          <w:rFonts w:ascii="Daytona" w:hAnsi="Daytona" w:cstheme="minorHAnsi"/>
+          <w:bCs/>
+          <w:szCs w:val="22"/>
+        </w:rPr>
+        <w:t xml:space="preserve">, Sr </w:t>
+      </w:r>
+      <w:proofErr w:type="spellStart"/>
+      <w:r>
+        <w:rPr>
+          <w:rFonts w:ascii="Daytona" w:hAnsi="Daytona" w:cstheme="minorHAnsi"/>
+          <w:bCs/>
+          <w:szCs w:val="22"/>
+        </w:rPr>
+        <w:t>Mgr</w:t>
+      </w:r>
+      <w:proofErr w:type="spellEnd"/>
+      <w:r>
+        <w:rPr>
+          <w:rFonts w:ascii="Daytona" w:hAnsi="Daytona" w:cstheme="minorHAnsi"/>
+          <w:bCs/>
+          <w:szCs w:val="22"/>
+        </w:rPr>
+        <w:t>(E&amp;M)/CHP</w:t>
       </w:r>
     </w:p>
     <w:p>
@@ -1074,12 +1110,7 @@
       </w:pPr>
     </w:p>
     <w:sectPr>
-      <w:headerReference w:type="even" r:id="rId7"/>
-      <w:headerReference w:type="default" r:id="rId8"/>
-      <w:footerReference w:type="even" r:id="rId9"/>
-      <w:footerReference w:type="default" r:id="rId10"/>
-      <w:headerReference w:type="first" r:id="rId11"/>
-      <w:footerReference w:type="first" r:id="rId12"/>
+      <w:headerReference w:type="default" r:id="rId7"/>
       <w:pgSz w:w="11906" w:h="16838"/>
       <w:pgMar w:top="993" w:right="1440" w:bottom="1440" w:left="1440" w:header="708" w:footer="0" w:gutter="0"/>
       <w:cols w:space="720"/>
@@ -1115,36 +1146,6 @@
 </w:endnotes>
 </file>
 
-<file path=word/footer1.xml><?xml version="1.0" encoding="utf-8"?>
-<w:ftr xmlns:wpc="http://schemas.microsoft.com/office/word/2010/wordprocessingCanvas" xmlns:cx="http://schemas.microsoft.com/office/drawing/2014/chartex" xmlns:cx1="http://schemas.microsoft.com/office/drawing/2015/9/8/chartex" xmlns:cx2="http://schemas.microsoft.com/office/drawing/2015/10/21/chartex" xmlns:cx3="http://schemas.microsoft.com/office/drawing/2016/5/9/chartex" xmlns:cx4="http://schemas.microsoft.com/office/drawing/2016/5/10/chartex" xmlns:cx5="http://schemas.microsoft.com/office/drawing/2016/5/11/chartex" xmlns:cx6="http://schemas.microsoft.com/office/drawing/2016/5/12/chartex" xmlns:cx7="http://schemas.microsoft.com/office/drawing/2016/5/13/chartex" xmlns:cx8="http://schemas.microsoft.com/office/drawing/2016/5/14/chartex" xmlns:mc="http://schemas.openxmlformats.org/markup-compatibility/2006" xmlns:aink="http://schemas.microsoft.com/office/drawing/2016/ink" xmlns:am3d="http://schemas.microsoft.com/office/drawing/2017/model3d" xmlns:o="urn:schemas-microsoft-com:office:office" xmlns:r="http://schemas.openxmlformats.org/officeDocument/2006/relationships" xmlns:m="http://schemas.openxmlformats.org/officeDocument/2006/math" xmlns:v="urn:schemas-microsoft-com:vml" xmlns:wp14="http://schemas.microsoft.com/office/word/2010/wordprocessingDrawing" xmlns:wp="http://schemas.openxmlformats.org/drawingml/2006/wordprocessingDrawing" xmlns:w10="urn:schemas-microsoft-com:office:word" xmlns:w="http://schemas.openxmlformats.org/wordprocessingml/2006/main" xmlns:w14="http://schemas.microsoft.com/office/word/2010/wordml" xmlns:w15="http://schemas.microsoft.com/office/word/2012/wordml" xmlns:w16cex="http://schemas.microsoft.com/office/word/2018/wordml/cex" xmlns:w16cid="http://schemas.microsoft.com/office/word/2016/wordml/cid" xmlns:w16="http://schemas.microsoft.com/office/word/2018/wordml" xmlns:w16se="http://schemas.microsoft.com/office/word/2015/wordml/symex" xmlns:wpg="http://schemas.microsoft.com/office/word/2010/wordprocessingGroup" xmlns:wpi="http://schemas.microsoft.com/office/word/2010/wordprocessingInk" xmlns:wne="http://schemas.microsoft.com/office/word/2006/wordml" xmlns:wps="http://schemas.microsoft.com/office/word/2010/wordprocessingShape" mc:Ignorable="w14 w15 w16se w16cid w16 w16cex wp14">
-  <w:p>
-    <w:pPr>
-      <w:pStyle w:val="Footer"/>
-    </w:pPr>
-  </w:p>
-</w:ftr>
-</file>
-
-<file path=word/footer2.xml><?xml version="1.0" encoding="utf-8"?>
-<w:ftr xmlns:wpc="http://schemas.microsoft.com/office/word/2010/wordprocessingCanvas" xmlns:cx="http://schemas.microsoft.com/office/drawing/2014/chartex" xmlns:cx1="http://schemas.microsoft.com/office/drawing/2015/9/8/chartex" xmlns:cx2="http://schemas.microsoft.com/office/drawing/2015/10/21/chartex" xmlns:cx3="http://schemas.microsoft.com/office/drawing/2016/5/9/chartex" xmlns:cx4="http://schemas.microsoft.com/office/drawing/2016/5/10/chartex" xmlns:cx5="http://schemas.microsoft.com/office/drawing/2016/5/11/chartex" xmlns:cx6="http://schemas.microsoft.com/office/drawing/2016/5/12/chartex" xmlns:cx7="http://schemas.microsoft.com/office/drawing/2016/5/13/chartex" xmlns:cx8="http://schemas.microsoft.com/office/drawing/2016/5/14/chartex" xmlns:mc="http://schemas.openxmlformats.org/markup-compatibility/2006" xmlns:aink="http://schemas.microsoft.com/office/drawing/2016/ink" xmlns:am3d="http://schemas.microsoft.com/office/drawing/2017/model3d" xmlns:o="urn:schemas-microsoft-com:office:office" xmlns:r="http://schemas.openxmlformats.org/officeDocument/2006/relationships" xmlns:m="http://schemas.openxmlformats.org/officeDocument/2006/math" xmlns:v="urn:schemas-microsoft-com:vml" xmlns:wp14="http://schemas.microsoft.com/office/word/2010/wordprocessingDrawing" xmlns:wp="http://schemas.openxmlformats.org/drawingml/2006/wordprocessingDrawing" xmlns:w10="urn:schemas-microsoft-com:office:word" xmlns:w="http://schemas.openxmlformats.org/wordprocessingml/2006/main" xmlns:w14="http://schemas.microsoft.com/office/word/2010/wordml" xmlns:w15="http://schemas.microsoft.com/office/word/2012/wordml" xmlns:w16cex="http://schemas.microsoft.com/office/word/2018/wordml/cex" xmlns:w16cid="http://schemas.microsoft.com/office/word/2016/wordml/cid" xmlns:w16="http://schemas.microsoft.com/office/word/2018/wordml" xmlns:w16se="http://schemas.microsoft.com/office/word/2015/wordml/symex" xmlns:wpg="http://schemas.microsoft.com/office/word/2010/wordprocessingGroup" xmlns:wpi="http://schemas.microsoft.com/office/word/2010/wordprocessingInk" xmlns:wne="http://schemas.microsoft.com/office/word/2006/wordml" xmlns:wps="http://schemas.microsoft.com/office/word/2010/wordprocessingShape" mc:Ignorable="w14 w15 w16se w16cid w16 w16cex wp14">
-  <w:p>
-    <w:pPr>
-      <w:pStyle w:val="Footer"/>
-    </w:pPr>
-  </w:p>
-</w:ftr>
-</file>
-
-<file path=word/footer3.xml><?xml version="1.0" encoding="utf-8"?>
-<w:ftr xmlns:wpc="http://schemas.microsoft.com/office/word/2010/wordprocessingCanvas" xmlns:cx="http://schemas.microsoft.com/office/drawing/2014/chartex" xmlns:cx1="http://schemas.microsoft.com/office/drawing/2015/9/8/chartex" xmlns:cx2="http://schemas.microsoft.com/office/drawing/2015/10/21/chartex" xmlns:cx3="http://schemas.microsoft.com/office/drawing/2016/5/9/chartex" xmlns:cx4="http://schemas.microsoft.com/office/drawing/2016/5/10/chartex" xmlns:cx5="http://schemas.microsoft.com/office/drawing/2016/5/11/chartex" xmlns:cx6="http://schemas.microsoft.com/office/drawing/2016/5/12/chartex" xmlns:cx7="http://schemas.microsoft.com/office/drawing/2016/5/13/chartex" xmlns:cx8="http://schemas.microsoft.com/office/drawing/2016/5/14/chartex" xmlns:mc="http://schemas.openxmlformats.org/markup-compatibility/2006" xmlns:aink="http://schemas.microsoft.com/office/drawing/2016/ink" xmlns:am3d="http://schemas.microsoft.com/office/drawing/2017/model3d" xmlns:o="urn:schemas-microsoft-com:office:office" xmlns:r="http://schemas.openxmlformats.org/officeDocument/2006/relationships" xmlns:m="http://schemas.openxmlformats.org/officeDocument/2006/math" xmlns:v="urn:schemas-microsoft-com:vml" xmlns:wp14="http://schemas.microsoft.com/office/word/2010/wordprocessingDrawing" xmlns:wp="http://schemas.openxmlformats.org/drawingml/2006/wordprocessingDrawing" xmlns:w10="urn:schemas-microsoft-com:office:word" xmlns:w="http://schemas.openxmlformats.org/wordprocessingml/2006/main" xmlns:w14="http://schemas.microsoft.com/office/word/2010/wordml" xmlns:w15="http://schemas.microsoft.com/office/word/2012/wordml" xmlns:w16cex="http://schemas.microsoft.com/office/word/2018/wordml/cex" xmlns:w16cid="http://schemas.microsoft.com/office/word/2016/wordml/cid" xmlns:w16="http://schemas.microsoft.com/office/word/2018/wordml" xmlns:w16se="http://schemas.microsoft.com/office/word/2015/wordml/symex" xmlns:wpg="http://schemas.microsoft.com/office/word/2010/wordprocessingGroup" xmlns:wpi="http://schemas.microsoft.com/office/word/2010/wordprocessingInk" xmlns:wne="http://schemas.microsoft.com/office/word/2006/wordml" xmlns:wps="http://schemas.microsoft.com/office/word/2010/wordprocessingShape" mc:Ignorable="w14 w15 w16se w16cid w16 w16cex wp14">
-  <w:p>
-    <w:pPr>
-      <w:pStyle w:val="Footer"/>
-    </w:pPr>
-  </w:p>
-</w:ftr>
-</file>
-
 <file path=word/footnotes.xml><?xml version="1.0" encoding="utf-8"?>
 <w:footnotes xmlns:wpc="http://schemas.microsoft.com/office/word/2010/wordprocessingCanvas" xmlns:cx="http://schemas.microsoft.com/office/drawing/2014/chartex" xmlns:cx1="http://schemas.microsoft.com/office/drawing/2015/9/8/chartex" xmlns:cx2="http://schemas.microsoft.com/office/drawing/2015/10/21/chartex" xmlns:cx3="http://schemas.microsoft.com/office/drawing/2016/5/9/chartex" xmlns:cx4="http://schemas.microsoft.com/office/drawing/2016/5/10/chartex" xmlns:cx5="http://schemas.microsoft.com/office/drawing/2016/5/11/chartex" xmlns:cx6="http://schemas.microsoft.com/office/drawing/2016/5/12/chartex" xmlns:cx7="http://schemas.microsoft.com/office/drawing/2016/5/13/chartex" xmlns:cx8="http://schemas.microsoft.com/office/drawing/2016/5/14/chartex" xmlns:mc="http://schemas.openxmlformats.org/markup-compatibility/2006" xmlns:aink="http://schemas.microsoft.com/office/drawing/2016/ink" xmlns:am3d="http://schemas.microsoft.com/office/drawing/2017/model3d" xmlns:o="urn:schemas-microsoft-com:office:office" xmlns:r="http://schemas.openxmlformats.org/officeDocument/2006/relationships" xmlns:m="http://schemas.openxmlformats.org/officeDocument/2006/math" xmlns:v="urn:schemas-microsoft-com:vml" xmlns:wp14="http://schemas.microsoft.com/office/word/2010/wordprocessingDrawing" xmlns:wp="http://schemas.openxmlformats.org/drawingml/2006/wordprocessingDrawing" xmlns:w10="urn:schemas-microsoft-com:office:word" xmlns:w="http://schemas.openxmlformats.org/wordprocessingml/2006/main" xmlns:w14="http://schemas.microsoft.com/office/word/2010/wordml" xmlns:w15="http://schemas.microsoft.com/office/word/2012/wordml" xmlns:w16cex="http://schemas.microsoft.com/office/word/2018/wordml/cex" xmlns:w16cid="http://schemas.microsoft.com/office/word/2016/wordml/cid" xmlns:w16="http://schemas.microsoft.com/office/word/2018/wordml" xmlns:w16se="http://schemas.microsoft.com/office/word/2015/wordml/symex" xmlns:wpg="http://schemas.microsoft.com/office/word/2010/wordprocessingGroup" xmlns:wpi="http://schemas.microsoft.com/office/word/2010/wordprocessingInk" xmlns:wne="http://schemas.microsoft.com/office/word/2006/wordml" xmlns:wps="http://schemas.microsoft.com/office/word/2010/wordprocessingShape" mc:Ignorable="w14 w15 w16se w16cid w16 w16cex wp14">
   <w:footnote w:type="separator" w:id="-1">
@@ -1171,16 +1172,6 @@
 </file>
 
 <file path=word/header1.xml><?xml version="1.0" encoding="utf-8"?>
-<w:hdr xmlns:wpc="http://schemas.microsoft.com/office/word/2010/wordprocessingCanvas" xmlns:cx="http://schemas.microsoft.com/office/drawing/2014/chartex" xmlns:cx1="http://schemas.microsoft.com/office/drawing/2015/9/8/chartex" xmlns:cx2="http://schemas.microsoft.com/office/drawing/2015/10/21/chartex" xmlns:cx3="http://schemas.microsoft.com/office/drawing/2016/5/9/chartex" xmlns:cx4="http://schemas.microsoft.com/office/drawing/2016/5/10/chartex" xmlns:cx5="http://schemas.microsoft.com/office/drawing/2016/5/11/chartex" xmlns:cx6="http://schemas.microsoft.com/office/drawing/2016/5/12/chartex" xmlns:cx7="http://schemas.microsoft.com/office/drawing/2016/5/13/chartex" xmlns:cx8="http://schemas.microsoft.com/office/drawing/2016/5/14/chartex" xmlns:mc="http://schemas.openxmlformats.org/markup-compatibility/2006" xmlns:aink="http://schemas.microsoft.com/office/drawing/2016/ink" xmlns:am3d="http://schemas.microsoft.com/office/drawing/2017/model3d" xmlns:o="urn:schemas-microsoft-com:office:office" xmlns:r="http://schemas.openxmlformats.org/officeDocument/2006/relationships" xmlns:m="http://schemas.openxmlformats.org/officeDocument/2006/math" xmlns:v="urn:schemas-microsoft-com:vml" xmlns:wp14="http://schemas.microsoft.com/office/word/2010/wordprocessingDrawing" xmlns:wp="http://schemas.openxmlformats.org/drawingml/2006/wordprocessingDrawing" xmlns:w10="urn:schemas-microsoft-com:office:word" xmlns:w="http://schemas.openxmlformats.org/wordprocessingml/2006/main" xmlns:w14="http://schemas.microsoft.com/office/word/2010/wordml" xmlns:w15="http://schemas.microsoft.com/office/word/2012/wordml" xmlns:w16cex="http://schemas.microsoft.com/office/word/2018/wordml/cex" xmlns:w16cid="http://schemas.microsoft.com/office/word/2016/wordml/cid" xmlns:w16="http://schemas.microsoft.com/office/word/2018/wordml" xmlns:w16se="http://schemas.microsoft.com/office/word/2015/wordml/symex" xmlns:wpg="http://schemas.microsoft.com/office/word/2010/wordprocessingGroup" xmlns:wpi="http://schemas.microsoft.com/office/word/2010/wordprocessingInk" xmlns:wne="http://schemas.microsoft.com/office/word/2006/wordml" xmlns:wps="http://schemas.microsoft.com/office/word/2010/wordprocessingShape" mc:Ignorable="w14 w15 w16se w16cid w16 w16cex wp14">
-  <w:p>
-    <w:pPr>
-      <w:pStyle w:val="Header"/>
-    </w:pPr>
-  </w:p>
-</w:hdr>
-</file>
-
-<file path=word/header2.xml><?xml version="1.0" encoding="utf-8"?>
 <w:hdr xmlns:wpc="http://schemas.microsoft.com/office/word/2010/wordprocessingCanvas" xmlns:cx="http://schemas.microsoft.com/office/drawing/2014/chartex" xmlns:cx1="http://schemas.microsoft.com/office/drawing/2015/9/8/chartex" xmlns:cx2="http://schemas.microsoft.com/office/drawing/2015/10/21/chartex" xmlns:cx3="http://schemas.microsoft.com/office/drawing/2016/5/9/chartex" xmlns:cx4="http://schemas.microsoft.com/office/drawing/2016/5/10/chartex" xmlns:cx5="http://schemas.microsoft.com/office/drawing/2016/5/11/chartex" xmlns:cx6="http://schemas.microsoft.com/office/drawing/2016/5/12/chartex" xmlns:cx7="http://schemas.microsoft.com/office/drawing/2016/5/13/chartex" xmlns:cx8="http://schemas.microsoft.com/office/drawing/2016/5/14/chartex" xmlns:mc="http://schemas.openxmlformats.org/markup-compatibility/2006" xmlns:aink="http://schemas.microsoft.com/office/drawing/2016/ink" xmlns:am3d="http://schemas.microsoft.com/office/drawing/2017/model3d" xmlns:o="urn:schemas-microsoft-com:office:office" xmlns:r="http://schemas.openxmlformats.org/officeDocument/2006/relationships" xmlns:m="http://schemas.openxmlformats.org/officeDocument/2006/math" xmlns:v="urn:schemas-microsoft-com:vml" xmlns:wp14="http://schemas.microsoft.com/office/word/2010/wordprocessingDrawing" xmlns:wp="http://schemas.openxmlformats.org/drawingml/2006/wordprocessingDrawing" xmlns:w10="urn:schemas-microsoft-com:office:word" xmlns:w="http://schemas.openxmlformats.org/wordprocessingml/2006/main" xmlns:w14="http://schemas.microsoft.com/office/word/2010/wordml" xmlns:w15="http://schemas.microsoft.com/office/word/2012/wordml" xmlns:w16cex="http://schemas.microsoft.com/office/word/2018/wordml/cex" xmlns:w16cid="http://schemas.microsoft.com/office/word/2016/wordml/cid" xmlns:w16="http://schemas.microsoft.com/office/word/2018/wordml" xmlns:w16se="http://schemas.microsoft.com/office/word/2015/wordml/symex" xmlns:wpg="http://schemas.microsoft.com/office/word/2010/wordprocessingGroup" xmlns:wpi="http://schemas.microsoft.com/office/word/2010/wordprocessingInk" xmlns:wne="http://schemas.microsoft.com/office/word/2006/wordml" xmlns:wps="http://schemas.microsoft.com/office/word/2010/wordprocessingShape" mc:Ignorable="w14 w15 w16se w16cid w16 w16cex wp14">
   <w:p>
     <w:pPr>
@@ -1314,7 +1305,7 @@
               <w:rFonts w:cstheme="minorHAnsi"/>
               <w:sz w:val="20"/>
             </w:rPr>
-            <w:t>01</w:t>
+            <w:t>17</w:t>
           </w:r>
           <w:r>
             <w:rPr>
@@ -1328,7 +1319,14 @@
               <w:rFonts w:cstheme="minorHAnsi"/>
               <w:sz w:val="20"/>
             </w:rPr>
-            <w:t>10</w:t>
+            <w:t>1</w:t>
+          </w:r>
+          <w:r>
+            <w:rPr>
+              <w:rFonts w:cstheme="minorHAnsi"/>
+              <w:sz w:val="20"/>
+            </w:rPr>
+            <w:t>1</w:t>
           </w:r>
           <w:r>
             <w:rPr>
@@ -1341,16 +1339,6 @@
       </w:tc>
     </w:tr>
   </w:tbl>
-  <w:p>
-    <w:pPr>
-      <w:pStyle w:val="Header"/>
-    </w:pPr>
-  </w:p>
-</w:hdr>
-</file>
-
-<file path=word/header3.xml><?xml version="1.0" encoding="utf-8"?>
-<w:hdr xmlns:wpc="http://schemas.microsoft.com/office/word/2010/wordprocessingCanvas" xmlns:cx="http://schemas.microsoft.com/office/drawing/2014/chartex" xmlns:cx1="http://schemas.microsoft.com/office/drawing/2015/9/8/chartex" xmlns:cx2="http://schemas.microsoft.com/office/drawing/2015/10/21/chartex" xmlns:cx3="http://schemas.microsoft.com/office/drawing/2016/5/9/chartex" xmlns:cx4="http://schemas.microsoft.com/office/drawing/2016/5/10/chartex" xmlns:cx5="http://schemas.microsoft.com/office/drawing/2016/5/11/chartex" xmlns:cx6="http://schemas.microsoft.com/office/drawing/2016/5/12/chartex" xmlns:cx7="http://schemas.microsoft.com/office/drawing/2016/5/13/chartex" xmlns:cx8="http://schemas.microsoft.com/office/drawing/2016/5/14/chartex" xmlns:mc="http://schemas.openxmlformats.org/markup-compatibility/2006" xmlns:aink="http://schemas.microsoft.com/office/drawing/2016/ink" xmlns:am3d="http://schemas.microsoft.com/office/drawing/2017/model3d" xmlns:o="urn:schemas-microsoft-com:office:office" xmlns:r="http://schemas.openxmlformats.org/officeDocument/2006/relationships" xmlns:m="http://schemas.openxmlformats.org/officeDocument/2006/math" xmlns:v="urn:schemas-microsoft-com:vml" xmlns:wp14="http://schemas.microsoft.com/office/word/2010/wordprocessingDrawing" xmlns:wp="http://schemas.openxmlformats.org/drawingml/2006/wordprocessingDrawing" xmlns:w10="urn:schemas-microsoft-com:office:word" xmlns:w="http://schemas.openxmlformats.org/wordprocessingml/2006/main" xmlns:w14="http://schemas.microsoft.com/office/word/2010/wordml" xmlns:w15="http://schemas.microsoft.com/office/word/2012/wordml" xmlns:w16cex="http://schemas.microsoft.com/office/word/2018/wordml/cex" xmlns:w16cid="http://schemas.microsoft.com/office/word/2016/wordml/cid" xmlns:w16="http://schemas.microsoft.com/office/word/2018/wordml" xmlns:w16se="http://schemas.microsoft.com/office/word/2015/wordml/symex" xmlns:wpg="http://schemas.microsoft.com/office/word/2010/wordprocessingGroup" xmlns:wpi="http://schemas.microsoft.com/office/word/2010/wordprocessingInk" xmlns:wne="http://schemas.microsoft.com/office/word/2006/wordml" xmlns:wps="http://schemas.microsoft.com/office/word/2010/wordprocessingShape" mc:Ignorable="w14 w15 w16se w16cid w16 w16cex wp14">
   <w:p>
     <w:pPr>
       <w:pStyle w:val="Header"/>

</xml_diff>